<commit_message>
More updates to rerference conditions.
</commit_message>
<xml_diff>
--- a/references/Wood Budget Analysis.docx
+++ b/references/Wood Budget Analysis.docx
@@ -395,6 +395,7 @@
       </w:pPr>
       <w:r>
         <w:rPr>
+          <w:noProof/>
           <w:lang w:val="en-US"/>
         </w:rPr>
         <w:drawing>
@@ -458,6 +459,7 @@
         <w:rPr>
           <w:b/>
           <w:bCs/>
+          <w:noProof/>
           <w:sz w:val="28"/>
           <w:szCs w:val="28"/>
           <w:lang w:val="en-US"/>
@@ -848,8 +850,6 @@
         </w:rPr>
         <w:t xml:space="preserve"> stays as 1 for each iteration?</w:t>
       </w:r>
-      <w:bookmarkStart w:id="0" w:name="_GoBack"/>
-      <w:bookmarkEnd w:id="0"/>
     </w:p>
     <w:p>
       <w:pPr>
@@ -984,15 +984,7 @@
           <w:szCs w:val="28"/>
           <w:lang w:val="en-US"/>
         </w:rPr>
-        <w:t xml:space="preserve">it is referred to as </w:t>
-      </w:r>
-      <w:r>
-        <w:rPr>
-          <w:sz w:val="28"/>
-          <w:szCs w:val="28"/>
-          <w:lang w:val="en-US"/>
-        </w:rPr>
-        <w:t xml:space="preserve">density of trees </w:t>
+        <w:t xml:space="preserve">it is referred to as density of trees </w:t>
       </w:r>
       <w:r>
         <w:rPr>
@@ -1129,39 +1121,7 @@
           <w:szCs w:val="28"/>
           <w:lang w:val="en-US"/>
         </w:rPr>
-        <w:t>From what I understand from the</w:t>
-      </w:r>
-      <w:r>
-        <w:rPr>
-          <w:sz w:val="28"/>
-          <w:szCs w:val="28"/>
-          <w:lang w:val="en-US"/>
-        </w:rPr>
-        <w:t xml:space="preserve"> Hassan </w:t>
-      </w:r>
-      <w:r>
-        <w:rPr>
-          <w:sz w:val="28"/>
-          <w:szCs w:val="28"/>
-          <w:lang w:val="en-US"/>
-        </w:rPr>
-        <w:t xml:space="preserve">et al., </w:t>
-      </w:r>
-      <w:r>
-        <w:rPr>
-          <w:sz w:val="28"/>
-          <w:szCs w:val="28"/>
-          <w:lang w:val="en-US"/>
-        </w:rPr>
-        <w:t>paper</w:t>
-      </w:r>
-      <w:r>
-        <w:rPr>
-          <w:sz w:val="28"/>
-          <w:szCs w:val="28"/>
-          <w:lang w:val="en-US"/>
-        </w:rPr>
-        <w:t xml:space="preserve">, and through reading Steve’s description of </w:t>
+        <w:t xml:space="preserve">From what I understand from the Hassan et al., paper, and through reading Steve’s description of </w:t>
       </w:r>
       <w:r>
         <w:rPr>
@@ -1193,15 +1153,7 @@
           <w:szCs w:val="28"/>
           <w:lang w:val="en-US"/>
         </w:rPr>
-        <w:t xml:space="preserve"> </w:t>
-      </w:r>
-      <w:r>
-        <w:rPr>
-          <w:sz w:val="28"/>
-          <w:szCs w:val="28"/>
-          <w:lang w:val="en-US"/>
-        </w:rPr>
-        <w:t>E(</w:t>
+        <w:t xml:space="preserve"> E(</w:t>
       </w:r>
       <w:proofErr w:type="spellStart"/>
       <w:r>
@@ -1228,15 +1180,7 @@
           <w:szCs w:val="28"/>
           <w:lang w:val="en-US"/>
         </w:rPr>
-        <w:t>)</w:t>
-      </w:r>
-      <w:r>
-        <w:rPr>
-          <w:sz w:val="28"/>
-          <w:szCs w:val="28"/>
-          <w:lang w:val="en-US"/>
-        </w:rPr>
-        <w:t xml:space="preserve"> function for my equations? I can’t see in the paper </w:t>
+        <w:t xml:space="preserve">) function for my equations? I can’t see in the paper </w:t>
       </w:r>
       <w:r>
         <w:rPr>
@@ -1410,18 +1354,7 @@
           <w:u w:val="single"/>
           <w:lang w:val="en-US"/>
         </w:rPr>
-        <w:t xml:space="preserve">* </w:t>
-      </w:r>
-      <w:r>
-        <w:rPr>
-          <w:i/>
-          <w:iCs/>
-          <w:sz w:val="28"/>
-          <w:szCs w:val="28"/>
-          <w:u w:val="single"/>
-          <w:lang w:val="en-US"/>
-        </w:rPr>
-        <w:t>Volume of coarse woody debris for tipsy model</w:t>
+        <w:t>* Volume of coarse woody debris for tipsy model</w:t>
       </w:r>
     </w:p>
     <w:p>
@@ -1634,48 +1567,6 @@
     </w:p>
     <w:p>
       <w:pPr>
-        <w:contextualSpacing/>
-        <w:rPr>
-          <w:b/>
-          <w:bCs/>
-          <w:sz w:val="28"/>
-          <w:szCs w:val="28"/>
-          <w:lang w:val="en-US"/>
-        </w:rPr>
-      </w:pPr>
-      <w:r>
-        <w:rPr>
-          <w:b/>
-          <w:bCs/>
-          <w:sz w:val="28"/>
-          <w:szCs w:val="28"/>
-          <w:lang w:val="en-US"/>
-        </w:rPr>
-        <w:t xml:space="preserve">Update on </w:t>
-      </w:r>
-      <w:r>
-        <w:rPr>
-          <w:b/>
-          <w:bCs/>
-          <w:sz w:val="28"/>
-          <w:szCs w:val="28"/>
-          <w:lang w:val="en-US"/>
-        </w:rPr>
-        <w:t>references used for values in code</w:t>
-      </w:r>
-      <w:r>
-        <w:rPr>
-          <w:b/>
-          <w:bCs/>
-          <w:sz w:val="28"/>
-          <w:szCs w:val="28"/>
-          <w:lang w:val="en-US"/>
-        </w:rPr>
-        <w:t>:</w:t>
-      </w:r>
-    </w:p>
-    <w:p>
-      <w:pPr>
         <w:pStyle w:val="ListParagraph"/>
         <w:numPr>
           <w:ilvl w:val="0"/>
@@ -1684,50 +1575,46 @@
         <w:rPr>
           <w:sz w:val="28"/>
           <w:szCs w:val="28"/>
-          <w:lang w:val="en-US"/>
-        </w:rPr>
-      </w:pPr>
-      <w:r>
-        <w:rPr>
-          <w:sz w:val="28"/>
-          <w:szCs w:val="28"/>
-          <w:lang w:val="en-US"/>
-        </w:rPr>
-        <w:t xml:space="preserve">Reference info on derived characteristics for tipsy model can be found in the folder “References”. </w:t>
-      </w:r>
-    </w:p>
-    <w:p>
-      <w:pPr>
-        <w:ind w:left="360"/>
-        <w:rPr>
-          <w:sz w:val="28"/>
-          <w:szCs w:val="28"/>
-          <w:lang w:val="en-US"/>
-        </w:rPr>
-      </w:pPr>
-      <w:r>
-        <w:rPr>
-          <w:sz w:val="28"/>
-          <w:szCs w:val="28"/>
-          <w:lang w:val="en-US"/>
-        </w:rPr>
-        <w:t>The following files in the folder</w:t>
-      </w:r>
-      <w:r>
-        <w:rPr>
-          <w:sz w:val="28"/>
-          <w:szCs w:val="28"/>
-          <w:lang w:val="en-US"/>
-        </w:rPr>
-        <w:t xml:space="preserve"> TIPSY</w:t>
-      </w:r>
-      <w:r>
-        <w:rPr>
-          <w:sz w:val="28"/>
-          <w:szCs w:val="28"/>
-          <w:lang w:val="en-US"/>
-        </w:rPr>
-        <w:t xml:space="preserve"> are:</w:t>
+        </w:rPr>
+      </w:pPr>
+      <w:r>
+        <w:rPr>
+          <w:sz w:val="28"/>
+          <w:szCs w:val="28"/>
+        </w:rPr>
+        <w:t xml:space="preserve">For the harvested </w:t>
+      </w:r>
+      <w:proofErr w:type="spellStart"/>
+      <w:r>
+        <w:rPr>
+          <w:sz w:val="28"/>
+          <w:szCs w:val="28"/>
+        </w:rPr>
+        <w:t>cutblock</w:t>
+      </w:r>
+      <w:proofErr w:type="spellEnd"/>
+      <w:r>
+        <w:rPr>
+          <w:sz w:val="28"/>
+          <w:szCs w:val="28"/>
+        </w:rPr>
+        <w:t xml:space="preserve">, </w:t>
+      </w:r>
+      <w:proofErr w:type="spellStart"/>
+      <w:r>
+        <w:rPr>
+          <w:sz w:val="28"/>
+          <w:szCs w:val="28"/>
+        </w:rPr>
+        <w:t>Pf</w:t>
+      </w:r>
+      <w:proofErr w:type="spellEnd"/>
+      <w:r>
+        <w:rPr>
+          <w:sz w:val="28"/>
+          <w:szCs w:val="28"/>
+        </w:rPr>
+        <w:t xml:space="preserve"> set to 0.004, the estimate for lodgepole pine (the leading species)</w:t>
       </w:r>
     </w:p>
     <w:p>
@@ -1740,44 +1627,31 @@
         <w:rPr>
           <w:sz w:val="28"/>
           <w:szCs w:val="28"/>
-          <w:lang w:val="en-US"/>
-        </w:rPr>
-      </w:pPr>
-      <w:r>
-        <w:rPr>
-          <w:b/>
-          <w:bCs/>
-          <w:sz w:val="28"/>
-          <w:szCs w:val="28"/>
-          <w:lang w:val="en-US"/>
-        </w:rPr>
-        <w:t>Cutblock_slope.csv</w:t>
-      </w:r>
-      <w:r>
-        <w:rPr>
-          <w:sz w:val="28"/>
-          <w:szCs w:val="28"/>
-          <w:lang w:val="en-US"/>
-        </w:rPr>
-        <w:t xml:space="preserve"> – an excel file of transects data pulled from google earth to estimate the slope of the harvested </w:t>
-      </w:r>
-      <w:proofErr w:type="spellStart"/>
-      <w:r>
-        <w:rPr>
-          <w:sz w:val="28"/>
-          <w:szCs w:val="28"/>
-          <w:lang w:val="en-US"/>
-        </w:rPr>
-        <w:t>cutblock</w:t>
-      </w:r>
-      <w:proofErr w:type="spellEnd"/>
-      <w:r>
-        <w:rPr>
-          <w:sz w:val="28"/>
-          <w:szCs w:val="28"/>
-          <w:lang w:val="en-US"/>
-        </w:rPr>
-        <w:t xml:space="preserve"> for tipsy</w:t>
+        </w:rPr>
+      </w:pPr>
+      <w:bookmarkStart w:id="0" w:name="_GoBack"/>
+      <w:bookmarkEnd w:id="0"/>
+    </w:p>
+    <w:p>
+      <w:pPr>
+        <w:contextualSpacing/>
+        <w:rPr>
+          <w:b/>
+          <w:bCs/>
+          <w:sz w:val="28"/>
+          <w:szCs w:val="28"/>
+          <w:lang w:val="en-US"/>
+        </w:rPr>
+      </w:pPr>
+      <w:r>
+        <w:rPr>
+          <w:b/>
+          <w:bCs/>
+          <w:sz w:val="28"/>
+          <w:szCs w:val="28"/>
+          <w:lang w:val="en-US"/>
+        </w:rPr>
+        <w:t>Update on references used for values in code:</w:t>
       </w:r>
     </w:p>
     <w:p>
@@ -1793,43 +1667,47 @@
           <w:lang w:val="en-US"/>
         </w:rPr>
       </w:pPr>
-      <w:proofErr w:type="spellStart"/>
-      <w:r>
-        <w:rPr>
-          <w:b/>
-          <w:bCs/>
-          <w:sz w:val="28"/>
-          <w:szCs w:val="28"/>
-          <w:lang w:val="en-US"/>
-        </w:rPr>
-        <w:t>slopes.kmz</w:t>
-      </w:r>
-      <w:proofErr w:type="spellEnd"/>
-      <w:r>
-        <w:rPr>
-          <w:sz w:val="28"/>
-          <w:szCs w:val="28"/>
-          <w:lang w:val="en-US"/>
-        </w:rPr>
-        <w:t xml:space="preserve"> – </w:t>
-      </w:r>
-      <w:proofErr w:type="spellStart"/>
-      <w:r>
-        <w:rPr>
-          <w:sz w:val="28"/>
-          <w:szCs w:val="28"/>
-          <w:lang w:val="en-US"/>
-        </w:rPr>
-        <w:t>kmz</w:t>
-      </w:r>
-      <w:proofErr w:type="spellEnd"/>
-      <w:r>
-        <w:rPr>
-          <w:sz w:val="28"/>
-          <w:szCs w:val="28"/>
-          <w:lang w:val="en-US"/>
-        </w:rPr>
-        <w:t xml:space="preserve"> file showing the top and bottom of the transects used in google earth</w:t>
+      <w:r>
+        <w:rPr>
+          <w:sz w:val="28"/>
+          <w:szCs w:val="28"/>
+          <w:lang w:val="en-US"/>
+        </w:rPr>
+        <w:t xml:space="preserve">Reference info on derived characteristics for tipsy model can be found in the folder “References”. </w:t>
+      </w:r>
+    </w:p>
+    <w:p>
+      <w:pPr>
+        <w:ind w:left="360"/>
+        <w:rPr>
+          <w:sz w:val="28"/>
+          <w:szCs w:val="28"/>
+          <w:lang w:val="en-US"/>
+        </w:rPr>
+      </w:pPr>
+      <w:r>
+        <w:rPr>
+          <w:sz w:val="28"/>
+          <w:szCs w:val="28"/>
+          <w:lang w:val="en-US"/>
+        </w:rPr>
+        <w:t>The following files in the folder</w:t>
+      </w:r>
+      <w:r>
+        <w:rPr>
+          <w:sz w:val="28"/>
+          <w:szCs w:val="28"/>
+          <w:lang w:val="en-US"/>
+        </w:rPr>
+        <w:t xml:space="preserve"> TIPSY</w:t>
+      </w:r>
+      <w:r>
+        <w:rPr>
+          <w:sz w:val="28"/>
+          <w:szCs w:val="28"/>
+          <w:lang w:val="en-US"/>
+        </w:rPr>
+        <w:t xml:space="preserve"> are:</w:t>
       </w:r>
     </w:p>
     <w:p>
@@ -1853,15 +1731,15 @@
           <w:szCs w:val="28"/>
           <w:lang w:val="en-US"/>
         </w:rPr>
-        <w:t>Cutblock_species.csv</w:t>
-      </w:r>
-      <w:r>
-        <w:rPr>
-          <w:sz w:val="28"/>
-          <w:szCs w:val="28"/>
-          <w:lang w:val="en-US"/>
-        </w:rPr>
-        <w:t xml:space="preserve"> – excel file showing the characteristics of the polygon used to derive estimates of the forest conditions for the harvested </w:t>
+        <w:t>Cutblock_slope.csv</w:t>
+      </w:r>
+      <w:r>
+        <w:rPr>
+          <w:sz w:val="28"/>
+          <w:szCs w:val="28"/>
+          <w:lang w:val="en-US"/>
+        </w:rPr>
+        <w:t xml:space="preserve"> – an excel file of transects data pulled from google earth to estimate the slope of the harvested </w:t>
       </w:r>
       <w:proofErr w:type="spellStart"/>
       <w:r>
@@ -1879,7 +1757,7 @@
           <w:szCs w:val="28"/>
           <w:lang w:val="en-US"/>
         </w:rPr>
-        <w:t xml:space="preserve"> for the tipsy model</w:t>
+        <w:t xml:space="preserve"> for tipsy</w:t>
       </w:r>
     </w:p>
     <w:p>
@@ -1904,26 +1782,34 @@
           <w:szCs w:val="28"/>
           <w:lang w:val="en-US"/>
         </w:rPr>
-        <w:t>tipsy_screenshots</w:t>
+        <w:t>slopes.kmz</w:t>
       </w:r>
       <w:proofErr w:type="spellEnd"/>
       <w:r>
         <w:rPr>
-          <w:b/>
-          <w:bCs/>
-          <w:sz w:val="28"/>
-          <w:szCs w:val="28"/>
-          <w:lang w:val="en-US"/>
-        </w:rPr>
-        <w:t xml:space="preserve"> folder</w:t>
-      </w:r>
-      <w:r>
-        <w:rPr>
-          <w:sz w:val="28"/>
-          <w:szCs w:val="28"/>
-          <w:lang w:val="en-US"/>
-        </w:rPr>
-        <w:t xml:space="preserve"> – screenshots of the input parameters used for tipsy</w:t>
+          <w:sz w:val="28"/>
+          <w:szCs w:val="28"/>
+          <w:lang w:val="en-US"/>
+        </w:rPr>
+        <w:t xml:space="preserve"> – </w:t>
+      </w:r>
+      <w:proofErr w:type="spellStart"/>
+      <w:r>
+        <w:rPr>
+          <w:sz w:val="28"/>
+          <w:szCs w:val="28"/>
+          <w:lang w:val="en-US"/>
+        </w:rPr>
+        <w:t>kmz</w:t>
+      </w:r>
+      <w:proofErr w:type="spellEnd"/>
+      <w:r>
+        <w:rPr>
+          <w:sz w:val="28"/>
+          <w:szCs w:val="28"/>
+          <w:lang w:val="en-US"/>
+        </w:rPr>
+        <w:t xml:space="preserve"> file showing the top and bottom of the transects used in google earth</w:t>
       </w:r>
     </w:p>
     <w:p>
@@ -1948,31 +1834,15 @@
           <w:lang w:val="en-US"/>
         </w:rPr>
         <w:lastRenderedPageBreak/>
-        <w:t xml:space="preserve">Forest characteristics for tipsy </w:t>
-      </w:r>
-      <w:r>
-        <w:rPr>
-          <w:sz w:val="28"/>
-          <w:szCs w:val="28"/>
-          <w:lang w:val="en-US"/>
-        </w:rPr>
-        <w:t>–</w:t>
-      </w:r>
-      <w:r>
-        <w:rPr>
-          <w:sz w:val="28"/>
-          <w:szCs w:val="28"/>
-          <w:lang w:val="en-US"/>
-        </w:rPr>
-        <w:t xml:space="preserve"> </w:t>
-      </w:r>
-      <w:r>
-        <w:rPr>
-          <w:sz w:val="28"/>
-          <w:szCs w:val="28"/>
-          <w:lang w:val="en-US"/>
-        </w:rPr>
-        <w:t xml:space="preserve">sources for other reference data used in the model, or that can be used for </w:t>
+        <w:t>Cutblock_species.csv</w:t>
+      </w:r>
+      <w:r>
+        <w:rPr>
+          <w:sz w:val="28"/>
+          <w:szCs w:val="28"/>
+          <w:lang w:val="en-US"/>
+        </w:rPr>
+        <w:t xml:space="preserve"> – excel file showing the characteristics of the polygon used to derive estimates of the forest conditions for the harvested </w:t>
       </w:r>
       <w:proofErr w:type="spellStart"/>
       <w:r>
@@ -1981,9 +1851,17 @@
           <w:szCs w:val="28"/>
           <w:lang w:val="en-US"/>
         </w:rPr>
-        <w:t>comparson</w:t>
+        <w:t>cutblock</w:t>
       </w:r>
       <w:proofErr w:type="spellEnd"/>
+      <w:r>
+        <w:rPr>
+          <w:sz w:val="28"/>
+          <w:szCs w:val="28"/>
+          <w:lang w:val="en-US"/>
+        </w:rPr>
+        <w:t xml:space="preserve"> for the tipsy model</w:t>
+      </w:r>
     </w:p>
     <w:p>
       <w:pPr>
@@ -1998,6 +1876,108 @@
           <w:lang w:val="en-US"/>
         </w:rPr>
       </w:pPr>
+      <w:proofErr w:type="spellStart"/>
+      <w:r>
+        <w:rPr>
+          <w:b/>
+          <w:bCs/>
+          <w:sz w:val="28"/>
+          <w:szCs w:val="28"/>
+          <w:lang w:val="en-US"/>
+        </w:rPr>
+        <w:t>tipsy_screenshots</w:t>
+      </w:r>
+      <w:proofErr w:type="spellEnd"/>
+      <w:r>
+        <w:rPr>
+          <w:b/>
+          <w:bCs/>
+          <w:sz w:val="28"/>
+          <w:szCs w:val="28"/>
+          <w:lang w:val="en-US"/>
+        </w:rPr>
+        <w:t xml:space="preserve"> folder</w:t>
+      </w:r>
+      <w:r>
+        <w:rPr>
+          <w:sz w:val="28"/>
+          <w:szCs w:val="28"/>
+          <w:lang w:val="en-US"/>
+        </w:rPr>
+        <w:t xml:space="preserve"> – screenshots of the input parameters used for tipsy</w:t>
+      </w:r>
+    </w:p>
+    <w:p>
+      <w:pPr>
+        <w:pStyle w:val="ListParagraph"/>
+        <w:numPr>
+          <w:ilvl w:val="0"/>
+          <w:numId w:val="2"/>
+        </w:numPr>
+        <w:rPr>
+          <w:sz w:val="28"/>
+          <w:szCs w:val="28"/>
+          <w:lang w:val="en-US"/>
+        </w:rPr>
+      </w:pPr>
+      <w:r>
+        <w:rPr>
+          <w:b/>
+          <w:bCs/>
+          <w:sz w:val="28"/>
+          <w:szCs w:val="28"/>
+          <w:lang w:val="en-US"/>
+        </w:rPr>
+        <w:t xml:space="preserve">Forest characteristics for tipsy </w:t>
+      </w:r>
+      <w:r>
+        <w:rPr>
+          <w:sz w:val="28"/>
+          <w:szCs w:val="28"/>
+          <w:lang w:val="en-US"/>
+        </w:rPr>
+        <w:t>–</w:t>
+      </w:r>
+      <w:r>
+        <w:rPr>
+          <w:sz w:val="28"/>
+          <w:szCs w:val="28"/>
+          <w:lang w:val="en-US"/>
+        </w:rPr>
+        <w:t xml:space="preserve"> </w:t>
+      </w:r>
+      <w:r>
+        <w:rPr>
+          <w:sz w:val="28"/>
+          <w:szCs w:val="28"/>
+          <w:lang w:val="en-US"/>
+        </w:rPr>
+        <w:t xml:space="preserve">sources for other reference data used in the model, or that can be used for </w:t>
+      </w:r>
+      <w:proofErr w:type="spellStart"/>
+      <w:r>
+        <w:rPr>
+          <w:sz w:val="28"/>
+          <w:szCs w:val="28"/>
+          <w:lang w:val="en-US"/>
+        </w:rPr>
+        <w:t>comparson</w:t>
+      </w:r>
+      <w:proofErr w:type="spellEnd"/>
+    </w:p>
+    <w:p>
+      <w:pPr>
+        <w:pStyle w:val="ListParagraph"/>
+        <w:numPr>
+          <w:ilvl w:val="0"/>
+          <w:numId w:val="2"/>
+        </w:numPr>
+        <w:rPr>
+          <w:sz w:val="28"/>
+          <w:szCs w:val="28"/>
+          <w:lang w:val="en-US"/>
+        </w:rPr>
+      </w:pPr>
       <w:r>
         <w:rPr>
           <w:b/>
@@ -2164,23 +2144,7 @@
           <w:szCs w:val="28"/>
           <w:lang w:val="en-US"/>
         </w:rPr>
-        <w:t xml:space="preserve"> </w:t>
-      </w:r>
-      <w:r>
-        <w:rPr>
-          <w:sz w:val="28"/>
-          <w:szCs w:val="28"/>
-          <w:lang w:val="en-US"/>
-        </w:rPr>
-        <w:t xml:space="preserve">regeneration estimate for </w:t>
-      </w:r>
-      <w:r>
-        <w:rPr>
-          <w:sz w:val="28"/>
-          <w:szCs w:val="28"/>
-          <w:lang w:val="en-US"/>
-        </w:rPr>
-        <w:t xml:space="preserve">white spruce – I didn’t use this in the model as </w:t>
+        <w:t xml:space="preserve"> regeneration estimate for white spruce – I didn’t use this in the model as </w:t>
       </w:r>
       <w:proofErr w:type="spellStart"/>
       <w:r>
@@ -2776,6 +2740,7 @@
     <w:lsdException w:name="HTML Sample" w:semiHidden="1" w:unhideWhenUsed="1"/>
     <w:lsdException w:name="HTML Typewriter" w:semiHidden="1" w:unhideWhenUsed="1"/>
     <w:lsdException w:name="HTML Variable" w:semiHidden="1" w:unhideWhenUsed="1"/>
+    <w:lsdException w:name="Normal Table" w:semiHidden="1" w:unhideWhenUsed="1"/>
     <w:lsdException w:name="annotation subject" w:semiHidden="1" w:unhideWhenUsed="1"/>
     <w:lsdException w:name="No List" w:semiHidden="1" w:unhideWhenUsed="1"/>
     <w:lsdException w:name="Outline List 1" w:semiHidden="1" w:unhideWhenUsed="1"/>
@@ -2821,9 +2786,11 @@
     <w:lsdException w:name="Table Subtle 1" w:semiHidden="1" w:unhideWhenUsed="1"/>
     <w:lsdException w:name="Table Subtle 2" w:semiHidden="1" w:unhideWhenUsed="1"/>
     <w:lsdException w:name="Table Web 1" w:semiHidden="1" w:unhideWhenUsed="1"/>
+    <w:lsdException w:name="Table Web 2" w:semiHidden="1" w:unhideWhenUsed="1"/>
     <w:lsdException w:name="Table Web 3" w:semiHidden="1" w:unhideWhenUsed="1"/>
     <w:lsdException w:name="Balloon Text" w:semiHidden="1" w:unhideWhenUsed="1"/>
     <w:lsdException w:name="Table Grid" w:uiPriority="39"/>
+    <w:lsdException w:name="Table Theme" w:semiHidden="1" w:unhideWhenUsed="1"/>
     <w:lsdException w:name="Placeholder Text" w:semiHidden="1"/>
     <w:lsdException w:name="No Spacing" w:uiPriority="1" w:qFormat="1"/>
     <w:lsdException w:name="Light Shading" w:uiPriority="60"/>
@@ -3053,6 +3020,7 @@
   <w:style w:type="character" w:default="1" w:styleId="DefaultParagraphFont">
     <w:name w:val="Default Paragraph Font"/>
     <w:uiPriority w:val="1"/>
+    <w:semiHidden/>
     <w:unhideWhenUsed/>
   </w:style>
   <w:style w:type="table" w:default="1" w:styleId="TableNormal">

</xml_diff>

<commit_message>
More updates to info on scripts used for model.
</commit_message>
<xml_diff>
--- a/references/Wood Budget Analysis.docx
+++ b/references/Wood Budget Analysis.docx
@@ -48,7 +48,6 @@
     <w:p>
       <w:pPr>
         <w:contextualSpacing/>
-        <w:jc w:val="center"/>
         <w:rPr>
           <w:b/>
           <w:bCs/>
@@ -77,7 +76,95 @@
           <w:szCs w:val="28"/>
           <w:lang w:val="en-US"/>
         </w:rPr>
-        <w:t>Update on wood budget code:</w:t>
+        <w:t>Two scripts are required to calculate the wood budget. The script “</w:t>
+      </w:r>
+      <w:proofErr w:type="spellStart"/>
+      <w:r>
+        <w:rPr>
+          <w:b/>
+          <w:bCs/>
+          <w:sz w:val="28"/>
+          <w:szCs w:val="28"/>
+          <w:lang w:val="en-US"/>
+        </w:rPr>
+        <w:t>input_functions</w:t>
+      </w:r>
+      <w:proofErr w:type="spellEnd"/>
+      <w:r>
+        <w:rPr>
+          <w:b/>
+          <w:bCs/>
+          <w:sz w:val="28"/>
+          <w:szCs w:val="28"/>
+          <w:lang w:val="en-US"/>
+        </w:rPr>
+        <w:t xml:space="preserve">” contains all the required functions to run the model. The script “wood-budget” loads the required data and runs the functions to calculate the input for </w:t>
+      </w:r>
+      <w:bookmarkStart w:id="0" w:name="_GoBack"/>
+      <w:bookmarkEnd w:id="0"/>
+      <w:r>
+        <w:rPr>
+          <w:b/>
+          <w:bCs/>
+          <w:sz w:val="28"/>
+          <w:szCs w:val="28"/>
+          <w:lang w:val="en-US"/>
+        </w:rPr>
+        <w:t xml:space="preserve">budget. </w:t>
+      </w:r>
+    </w:p>
+    <w:p>
+      <w:pPr>
+        <w:contextualSpacing/>
+        <w:rPr>
+          <w:b/>
+          <w:bCs/>
+          <w:sz w:val="28"/>
+          <w:szCs w:val="28"/>
+          <w:lang w:val="en-US"/>
+        </w:rPr>
+      </w:pPr>
+    </w:p>
+    <w:p>
+      <w:pPr>
+        <w:contextualSpacing/>
+        <w:rPr>
+          <w:b/>
+          <w:bCs/>
+          <w:sz w:val="28"/>
+          <w:szCs w:val="28"/>
+          <w:lang w:val="en-US"/>
+        </w:rPr>
+      </w:pPr>
+      <w:r>
+        <w:rPr>
+          <w:b/>
+          <w:bCs/>
+          <w:sz w:val="28"/>
+          <w:szCs w:val="28"/>
+          <w:lang w:val="en-US"/>
+        </w:rPr>
+        <w:t xml:space="preserve">Update on wood budget </w:t>
+      </w:r>
+      <w:r>
+        <w:rPr>
+          <w:b/>
+          <w:bCs/>
+          <w:sz w:val="28"/>
+          <w:szCs w:val="28"/>
+          <w:lang w:val="en-US"/>
+        </w:rPr>
+        <w:t>analysis</w:t>
+      </w:r>
+      <w:r>
+        <w:rPr>
+          <w:b/>
+          <w:bCs/>
+          <w:sz w:val="28"/>
+          <w:szCs w:val="28"/>
+          <w:lang w:val="en-US"/>
+        </w:rPr>
+        <w:t>:</w:t>
       </w:r>
     </w:p>
     <w:p>
@@ -951,6 +1038,7 @@
           <w:szCs w:val="28"/>
           <w:lang w:val="en-US"/>
         </w:rPr>
+        <w:lastRenderedPageBreak/>
         <w:t>I</w:t>
       </w:r>
       <w:r>
@@ -1052,7 +1140,6 @@
           <w:u w:val="single"/>
           <w:lang w:val="en-US"/>
         </w:rPr>
-        <w:lastRenderedPageBreak/>
         <w:t xml:space="preserve">* General questions about mortality </w:t>
       </w:r>
       <w:r>
@@ -1629,8 +1716,6 @@
           <w:szCs w:val="28"/>
         </w:rPr>
       </w:pPr>
-      <w:bookmarkStart w:id="0" w:name="_GoBack"/>
-      <w:bookmarkEnd w:id="0"/>
     </w:p>
     <w:p>
       <w:pPr>
@@ -1782,6 +1867,7 @@
           <w:szCs w:val="28"/>
           <w:lang w:val="en-US"/>
         </w:rPr>
+        <w:lastRenderedPageBreak/>
         <w:t>slopes.kmz</w:t>
       </w:r>
       <w:proofErr w:type="spellEnd"/>
@@ -1833,7 +1919,6 @@
           <w:szCs w:val="28"/>
           <w:lang w:val="en-US"/>
         </w:rPr>
-        <w:lastRenderedPageBreak/>
         <w:t>Cutblock_species.csv</w:t>
       </w:r>
       <w:r>

</xml_diff>

<commit_message>
Update to the reference word doc.
</commit_message>
<xml_diff>
--- a/references/Wood Budget Analysis.docx
+++ b/references/Wood Budget Analysis.docx
@@ -98,19 +98,7 @@
           <w:szCs w:val="28"/>
           <w:lang w:val="en-US"/>
         </w:rPr>
-        <w:t xml:space="preserve">” contains all the required functions to run the model. The script “wood-budget” loads the required data and runs the functions to calculate the input for </w:t>
-      </w:r>
-      <w:bookmarkStart w:id="0" w:name="_GoBack"/>
-      <w:bookmarkEnd w:id="0"/>
-      <w:r>
-        <w:rPr>
-          <w:b/>
-          <w:bCs/>
-          <w:sz w:val="28"/>
-          <w:szCs w:val="28"/>
-          <w:lang w:val="en-US"/>
-        </w:rPr>
-        <w:t xml:space="preserve">budget. </w:t>
+        <w:t xml:space="preserve">” contains all the required functions to run the model. The script “wood-budget” loads the required data and runs the functions to calculate the input for budget. </w:t>
       </w:r>
     </w:p>
     <w:p>
@@ -144,27 +132,7 @@
           <w:szCs w:val="28"/>
           <w:lang w:val="en-US"/>
         </w:rPr>
-        <w:t xml:space="preserve">Update on wood budget </w:t>
-      </w:r>
-      <w:r>
-        <w:rPr>
-          <w:b/>
-          <w:bCs/>
-          <w:sz w:val="28"/>
-          <w:szCs w:val="28"/>
-          <w:lang w:val="en-US"/>
-        </w:rPr>
-        <w:t>analysis</w:t>
-      </w:r>
-      <w:r>
-        <w:rPr>
-          <w:b/>
-          <w:bCs/>
-          <w:sz w:val="28"/>
-          <w:szCs w:val="28"/>
-          <w:lang w:val="en-US"/>
-        </w:rPr>
-        <w:t>:</w:t>
+        <w:t>Update on wood budget analysis:</w:t>
       </w:r>
     </w:p>
     <w:p>
@@ -913,29 +881,7 @@
           <w:szCs w:val="28"/>
           <w:lang w:val="en-US"/>
         </w:rPr>
-        <w:t xml:space="preserve">) from 1:max tree height. </w:t>
-      </w:r>
-      <w:proofErr w:type="spellStart"/>
-      <w:r>
-        <w:rPr>
-          <w:b/>
-          <w:bCs/>
-          <w:sz w:val="28"/>
-          <w:szCs w:val="28"/>
-          <w:lang w:val="en-US"/>
-        </w:rPr>
-        <w:t>dZ</w:t>
-      </w:r>
-      <w:proofErr w:type="spellEnd"/>
-      <w:r>
-        <w:rPr>
-          <w:b/>
-          <w:bCs/>
-          <w:sz w:val="28"/>
-          <w:szCs w:val="28"/>
-          <w:lang w:val="en-US"/>
-        </w:rPr>
-        <w:t xml:space="preserve"> stays as 1 for each iteration?</w:t>
+        <w:t>) from 1:max tree height?</w:t>
       </w:r>
     </w:p>
     <w:p>
@@ -1105,7 +1051,23 @@
           <w:szCs w:val="28"/>
           <w:lang w:val="en-US"/>
         </w:rPr>
-        <w:t>…therefore the m3/ha data was used in code and converted to m3/m2</w:t>
+        <w:t xml:space="preserve">…therefore the m3/ha data was used in </w:t>
+      </w:r>
+      <w:r>
+        <w:rPr>
+          <w:sz w:val="28"/>
+          <w:szCs w:val="28"/>
+          <w:lang w:val="en-US"/>
+        </w:rPr>
+        <w:t xml:space="preserve">the </w:t>
+      </w:r>
+      <w:r>
+        <w:rPr>
+          <w:sz w:val="28"/>
+          <w:szCs w:val="28"/>
+          <w:lang w:val="en-US"/>
+        </w:rPr>
+        <w:t>code and converted to m3/m2</w:t>
       </w:r>
     </w:p>
     <w:p>
@@ -1512,7 +1474,49 @@
           <w:szCs w:val="28"/>
           <w:lang w:val="en-US"/>
         </w:rPr>
-        <w:t xml:space="preserve">Wood budget for the harvested polygons – tipsy seems to only give parameters for the leading species? Therefor tipsy estimates only come from the leading species. </w:t>
+        <w:t>Wood budget for the harvested polygons – tipsy seems to only give parameters for the leading species</w:t>
+      </w:r>
+      <w:r>
+        <w:rPr>
+          <w:sz w:val="28"/>
+          <w:szCs w:val="28"/>
+          <w:lang w:val="en-US"/>
+        </w:rPr>
+        <w:t>.</w:t>
+      </w:r>
+      <w:r>
+        <w:rPr>
+          <w:sz w:val="28"/>
+          <w:szCs w:val="28"/>
+          <w:lang w:val="en-US"/>
+        </w:rPr>
+        <w:t xml:space="preserve"> </w:t>
+      </w:r>
+      <w:proofErr w:type="gramStart"/>
+      <w:r>
+        <w:rPr>
+          <w:sz w:val="28"/>
+          <w:szCs w:val="28"/>
+          <w:lang w:val="en-US"/>
+        </w:rPr>
+        <w:t>Therefor</w:t>
+      </w:r>
+      <w:r>
+        <w:rPr>
+          <w:sz w:val="28"/>
+          <w:szCs w:val="28"/>
+          <w:lang w:val="en-US"/>
+        </w:rPr>
+        <w:t>e</w:t>
+      </w:r>
+      <w:proofErr w:type="gramEnd"/>
+      <w:r>
+        <w:rPr>
+          <w:sz w:val="28"/>
+          <w:szCs w:val="28"/>
+          <w:lang w:val="en-US"/>
+        </w:rPr>
+        <w:t xml:space="preserve"> tipsy estimates only come from the leading species. </w:t>
       </w:r>
     </w:p>
     <w:p>
@@ -1707,10 +1711,6 @@
     <w:p>
       <w:pPr>
         <w:pStyle w:val="ListParagraph"/>
-        <w:numPr>
-          <w:ilvl w:val="0"/>
-          <w:numId w:val="2"/>
-        </w:numPr>
         <w:rPr>
           <w:sz w:val="28"/>
           <w:szCs w:val="28"/>
@@ -2037,18 +2037,24 @@
           <w:szCs w:val="28"/>
           <w:lang w:val="en-US"/>
         </w:rPr>
-        <w:t xml:space="preserve">sources for other reference data used in the model, or that can be used for </w:t>
-      </w:r>
-      <w:proofErr w:type="spellStart"/>
-      <w:r>
-        <w:rPr>
-          <w:sz w:val="28"/>
-          <w:szCs w:val="28"/>
-          <w:lang w:val="en-US"/>
-        </w:rPr>
-        <w:t>comparson</w:t>
-      </w:r>
-      <w:proofErr w:type="spellEnd"/>
+        <w:t>sources for other reference data used in the model, or that can be used for compar</w:t>
+      </w:r>
+      <w:r>
+        <w:rPr>
+          <w:sz w:val="28"/>
+          <w:szCs w:val="28"/>
+          <w:lang w:val="en-US"/>
+        </w:rPr>
+        <w:t>i</w:t>
+      </w:r>
+      <w:r>
+        <w:rPr>
+          <w:sz w:val="28"/>
+          <w:szCs w:val="28"/>
+          <w:lang w:val="en-US"/>
+        </w:rPr>
+        <w:t>son</w:t>
+      </w:r>
     </w:p>
     <w:p>
       <w:pPr>
@@ -2296,6 +2302,198 @@
           <w:lang w:val="en-US"/>
         </w:rPr>
         <w:t xml:space="preserve"> for reference</w:t>
+      </w:r>
+    </w:p>
+    <w:p>
+      <w:pPr>
+        <w:pStyle w:val="ListParagraph"/>
+        <w:rPr>
+          <w:sz w:val="28"/>
+          <w:szCs w:val="28"/>
+          <w:lang w:val="en-US"/>
+        </w:rPr>
+      </w:pPr>
+      <w:bookmarkStart w:id="0" w:name="_GoBack"/>
+      <w:bookmarkEnd w:id="0"/>
+    </w:p>
+    <w:p>
+      <w:pPr>
+        <w:rPr>
+          <w:sz w:val="28"/>
+          <w:szCs w:val="28"/>
+          <w:u w:val="single"/>
+          <w:lang w:val="en-US"/>
+        </w:rPr>
+      </w:pPr>
+      <w:r>
+        <w:rPr>
+          <w:sz w:val="28"/>
+          <w:szCs w:val="28"/>
+          <w:lang w:val="en-US"/>
+        </w:rPr>
+        <w:t>*</w:t>
+      </w:r>
+      <w:r>
+        <w:rPr>
+          <w:sz w:val="28"/>
+          <w:szCs w:val="28"/>
+          <w:u w:val="single"/>
+          <w:lang w:val="en-US"/>
+        </w:rPr>
+        <w:t>Things that still need to be calculated or replaced in the code</w:t>
+      </w:r>
+    </w:p>
+    <w:p>
+      <w:pPr>
+        <w:pStyle w:val="ListParagraph"/>
+        <w:numPr>
+          <w:ilvl w:val="0"/>
+          <w:numId w:val="3"/>
+        </w:numPr>
+        <w:rPr>
+          <w:sz w:val="28"/>
+          <w:szCs w:val="28"/>
+          <w:u w:val="single"/>
+          <w:lang w:val="en-US"/>
+        </w:rPr>
+      </w:pPr>
+      <w:r>
+        <w:rPr>
+          <w:b/>
+          <w:bCs/>
+          <w:sz w:val="28"/>
+          <w:szCs w:val="28"/>
+          <w:lang w:val="en-US"/>
+        </w:rPr>
+        <w:t>B</w:t>
+      </w:r>
+      <w:r>
+        <w:rPr>
+          <w:sz w:val="28"/>
+          <w:szCs w:val="28"/>
+          <w:lang w:val="en-US"/>
+        </w:rPr>
+        <w:t xml:space="preserve"> – bank erosion estimate is still needed</w:t>
+      </w:r>
+    </w:p>
+    <w:p>
+      <w:pPr>
+        <w:pStyle w:val="ListParagraph"/>
+        <w:numPr>
+          <w:ilvl w:val="0"/>
+          <w:numId w:val="3"/>
+        </w:numPr>
+        <w:rPr>
+          <w:sz w:val="28"/>
+          <w:szCs w:val="28"/>
+          <w:u w:val="single"/>
+          <w:lang w:val="en-US"/>
+        </w:rPr>
+      </w:pPr>
+      <w:r>
+        <w:rPr>
+          <w:b/>
+          <w:bCs/>
+          <w:sz w:val="28"/>
+          <w:szCs w:val="28"/>
+          <w:lang w:val="en-US"/>
+        </w:rPr>
+        <w:t>W</w:t>
+      </w:r>
+      <w:r>
+        <w:rPr>
+          <w:sz w:val="28"/>
+          <w:szCs w:val="28"/>
+          <w:lang w:val="en-US"/>
+        </w:rPr>
+        <w:t xml:space="preserve"> – width of the channel is still needed</w:t>
+      </w:r>
+    </w:p>
+    <w:p>
+      <w:pPr>
+        <w:pStyle w:val="ListParagraph"/>
+        <w:numPr>
+          <w:ilvl w:val="0"/>
+          <w:numId w:val="3"/>
+        </w:numPr>
+        <w:rPr>
+          <w:sz w:val="28"/>
+          <w:szCs w:val="28"/>
+          <w:u w:val="single"/>
+          <w:lang w:val="en-US"/>
+        </w:rPr>
+      </w:pPr>
+      <w:r>
+        <w:rPr>
+          <w:b/>
+          <w:bCs/>
+          <w:sz w:val="28"/>
+          <w:szCs w:val="28"/>
+          <w:lang w:val="en-US"/>
+        </w:rPr>
+        <w:t xml:space="preserve">Stream layer </w:t>
+      </w:r>
+      <w:r>
+        <w:rPr>
+          <w:sz w:val="28"/>
+          <w:szCs w:val="28"/>
+          <w:lang w:val="en-US"/>
+        </w:rPr>
+        <w:t>– currently the calculations are based on a stream layer that I digitized</w:t>
+      </w:r>
+    </w:p>
+    <w:p>
+      <w:pPr>
+        <w:pStyle w:val="ListParagraph"/>
+        <w:numPr>
+          <w:ilvl w:val="0"/>
+          <w:numId w:val="3"/>
+        </w:numPr>
+        <w:rPr>
+          <w:sz w:val="28"/>
+          <w:szCs w:val="28"/>
+          <w:u w:val="single"/>
+          <w:lang w:val="en-US"/>
+        </w:rPr>
+      </w:pPr>
+      <w:proofErr w:type="spellStart"/>
+      <w:r>
+        <w:rPr>
+          <w:b/>
+          <w:bCs/>
+          <w:sz w:val="28"/>
+          <w:szCs w:val="28"/>
+          <w:lang w:val="en-US"/>
+        </w:rPr>
+        <w:t>dZ</w:t>
+      </w:r>
+      <w:proofErr w:type="spellEnd"/>
+      <w:r>
+        <w:rPr>
+          <w:b/>
+          <w:bCs/>
+          <w:sz w:val="28"/>
+          <w:szCs w:val="28"/>
+          <w:lang w:val="en-US"/>
+        </w:rPr>
+        <w:t xml:space="preserve"> </w:t>
+      </w:r>
+      <w:r>
+        <w:rPr>
+          <w:sz w:val="28"/>
+          <w:szCs w:val="28"/>
+          <w:u w:val="single"/>
+          <w:lang w:val="en-US"/>
+        </w:rPr>
+        <w:t xml:space="preserve">– </w:t>
+      </w:r>
+      <w:r>
+        <w:rPr>
+          <w:sz w:val="28"/>
+          <w:szCs w:val="28"/>
+          <w:lang w:val="en-US"/>
+        </w:rPr>
+        <w:t>not sure how to deal with this one in the equations…</w:t>
       </w:r>
     </w:p>
     <w:p>
@@ -2693,11 +2891,127 @@
       </w:rPr>
     </w:lvl>
   </w:abstractNum>
+  <w:abstractNum w:abstractNumId="2" w15:restartNumberingAfterBreak="0">
+    <w:nsid w:val="670A405D"/>
+    <w:multiLevelType w:val="hybridMultilevel"/>
+    <w:tmpl w:val="ED849C28"/>
+    <w:lvl w:ilvl="0" w:tplc="10090001">
+      <w:start w:val="1"/>
+      <w:numFmt w:val="bullet"/>
+      <w:lvlText w:val=""/>
+      <w:lvlJc w:val="left"/>
+      <w:pPr>
+        <w:ind w:left="720" w:hanging="360"/>
+      </w:pPr>
+      <w:rPr>
+        <w:rFonts w:ascii="Symbol" w:hAnsi="Symbol" w:hint="default"/>
+      </w:rPr>
+    </w:lvl>
+    <w:lvl w:ilvl="1" w:tplc="10090003" w:tentative="1">
+      <w:start w:val="1"/>
+      <w:numFmt w:val="bullet"/>
+      <w:lvlText w:val="o"/>
+      <w:lvlJc w:val="left"/>
+      <w:pPr>
+        <w:ind w:left="1440" w:hanging="360"/>
+      </w:pPr>
+      <w:rPr>
+        <w:rFonts w:ascii="Courier New" w:hAnsi="Courier New" w:cs="Courier New" w:hint="default"/>
+      </w:rPr>
+    </w:lvl>
+    <w:lvl w:ilvl="2" w:tplc="10090005" w:tentative="1">
+      <w:start w:val="1"/>
+      <w:numFmt w:val="bullet"/>
+      <w:lvlText w:val=""/>
+      <w:lvlJc w:val="left"/>
+      <w:pPr>
+        <w:ind w:left="2160" w:hanging="360"/>
+      </w:pPr>
+      <w:rPr>
+        <w:rFonts w:ascii="Wingdings" w:hAnsi="Wingdings" w:hint="default"/>
+      </w:rPr>
+    </w:lvl>
+    <w:lvl w:ilvl="3" w:tplc="10090001" w:tentative="1">
+      <w:start w:val="1"/>
+      <w:numFmt w:val="bullet"/>
+      <w:lvlText w:val=""/>
+      <w:lvlJc w:val="left"/>
+      <w:pPr>
+        <w:ind w:left="2880" w:hanging="360"/>
+      </w:pPr>
+      <w:rPr>
+        <w:rFonts w:ascii="Symbol" w:hAnsi="Symbol" w:hint="default"/>
+      </w:rPr>
+    </w:lvl>
+    <w:lvl w:ilvl="4" w:tplc="10090003" w:tentative="1">
+      <w:start w:val="1"/>
+      <w:numFmt w:val="bullet"/>
+      <w:lvlText w:val="o"/>
+      <w:lvlJc w:val="left"/>
+      <w:pPr>
+        <w:ind w:left="3600" w:hanging="360"/>
+      </w:pPr>
+      <w:rPr>
+        <w:rFonts w:ascii="Courier New" w:hAnsi="Courier New" w:cs="Courier New" w:hint="default"/>
+      </w:rPr>
+    </w:lvl>
+    <w:lvl w:ilvl="5" w:tplc="10090005" w:tentative="1">
+      <w:start w:val="1"/>
+      <w:numFmt w:val="bullet"/>
+      <w:lvlText w:val=""/>
+      <w:lvlJc w:val="left"/>
+      <w:pPr>
+        <w:ind w:left="4320" w:hanging="360"/>
+      </w:pPr>
+      <w:rPr>
+        <w:rFonts w:ascii="Wingdings" w:hAnsi="Wingdings" w:hint="default"/>
+      </w:rPr>
+    </w:lvl>
+    <w:lvl w:ilvl="6" w:tplc="10090001" w:tentative="1">
+      <w:start w:val="1"/>
+      <w:numFmt w:val="bullet"/>
+      <w:lvlText w:val=""/>
+      <w:lvlJc w:val="left"/>
+      <w:pPr>
+        <w:ind w:left="5040" w:hanging="360"/>
+      </w:pPr>
+      <w:rPr>
+        <w:rFonts w:ascii="Symbol" w:hAnsi="Symbol" w:hint="default"/>
+      </w:rPr>
+    </w:lvl>
+    <w:lvl w:ilvl="7" w:tplc="10090003" w:tentative="1">
+      <w:start w:val="1"/>
+      <w:numFmt w:val="bullet"/>
+      <w:lvlText w:val="o"/>
+      <w:lvlJc w:val="left"/>
+      <w:pPr>
+        <w:ind w:left="5760" w:hanging="360"/>
+      </w:pPr>
+      <w:rPr>
+        <w:rFonts w:ascii="Courier New" w:hAnsi="Courier New" w:cs="Courier New" w:hint="default"/>
+      </w:rPr>
+    </w:lvl>
+    <w:lvl w:ilvl="8" w:tplc="10090005" w:tentative="1">
+      <w:start w:val="1"/>
+      <w:numFmt w:val="bullet"/>
+      <w:lvlText w:val=""/>
+      <w:lvlJc w:val="left"/>
+      <w:pPr>
+        <w:ind w:left="6480" w:hanging="360"/>
+      </w:pPr>
+      <w:rPr>
+        <w:rFonts w:ascii="Wingdings" w:hAnsi="Wingdings" w:hint="default"/>
+      </w:rPr>
+    </w:lvl>
+  </w:abstractNum>
   <w:num w:numId="1">
     <w:abstractNumId w:val="0"/>
   </w:num>
   <w:num w:numId="2">
     <w:abstractNumId w:val="1"/>
+  </w:num>
+  <w:num w:numId="3">
+    <w:abstractNumId w:val="2"/>
   </w:num>
 </w:numbering>
 </file>

</xml_diff>